<commit_message>
Added lib usage to document
</commit_message>
<xml_diff>
--- a/documents/memoire/TB Bise Léonard Mémoire.docx
+++ b/documents/memoire/TB Bise Léonard Mémoire.docx
@@ -648,51 +648,25 @@
       <w:r>
         <w:t xml:space="preserve">Tableau </w:t>
       </w:r>
-      <w:r>
-        <w:fldChar w:fldCharType="begin"/>
-      </w:r>
-      <w:r>
-        <w:instrText xml:space="preserve"> STYLEREF 1 \s </w:instrText>
-      </w:r>
-      <w:r>
-        <w:fldChar w:fldCharType="separate"/>
-      </w:r>
-      <w:r>
-        <w:rPr>
-          <w:noProof/>
-        </w:rPr>
-        <w:t>4</w:t>
-      </w:r>
-      <w:r>
-        <w:rPr>
-          <w:noProof/>
-        </w:rPr>
-        <w:fldChar w:fldCharType="end"/>
-      </w:r>
+      <w:fldSimple w:instr=" STYLEREF 1 \s ">
+        <w:r>
+          <w:rPr>
+            <w:noProof/>
+          </w:rPr>
+          <w:t>4</w:t>
+        </w:r>
+      </w:fldSimple>
       <w:r>
         <w:noBreakHyphen/>
       </w:r>
-      <w:r>
-        <w:fldChar w:fldCharType="begin"/>
-      </w:r>
-      <w:r>
-        <w:instrText xml:space="preserve"> SEQ Tableau \* ARABIC \s 1 </w:instrText>
-      </w:r>
-      <w:r>
-        <w:fldChar w:fldCharType="separate"/>
-      </w:r>
-      <w:r>
-        <w:rPr>
-          <w:noProof/>
-        </w:rPr>
-        <w:t>1</w:t>
-      </w:r>
-      <w:r>
-        <w:rPr>
-          <w:noProof/>
-        </w:rPr>
-        <w:fldChar w:fldCharType="end"/>
-      </w:r>
+      <w:fldSimple w:instr=" SEQ Tableau \* ARABIC \s 1 ">
+        <w:r>
+          <w:rPr>
+            <w:noProof/>
+          </w:rPr>
+          <w:t>1</w:t>
+        </w:r>
+      </w:fldSimple>
       <w:r>
         <w:t xml:space="preserve"> Duty Cycles</w:t>
       </w:r>
@@ -739,25 +713,25 @@
           <w:rPr>
             <w:rStyle w:val="Hyperlink"/>
           </w:rPr>
-          <w:t>https://pubs.gnuradio.org/index.php/g</w:t>
+          <w:t>https://pubs.gnuradio.org/index.php/grcon/article/view/8</w:t>
         </w:r>
+      </w:hyperlink>
+    </w:p>
+    <w:p/>
+    <w:p/>
+    <w:p/>
+    <w:p>
+      <w:r>
+        <w:t>Usage :</w:t>
+      </w:r>
+    </w:p>
+    <w:p>
+      <w:hyperlink r:id="rId11" w:history="1">
         <w:r>
           <w:rPr>
             <w:rStyle w:val="Hyperlink"/>
           </w:rPr>
-          <w:t>r</w:t>
-        </w:r>
-        <w:r>
-          <w:rPr>
-            <w:rStyle w:val="Hyperlink"/>
-          </w:rPr>
-          <w:t>con/article/view/</w:t>
-        </w:r>
-        <w:r>
-          <w:rPr>
-            <w:rStyle w:val="Hyperlink"/>
-          </w:rPr>
-          <w:t>8</w:t>
+          <w:t>https://github.com/Tencent/rapidjson</w:t>
         </w:r>
       </w:hyperlink>
     </w:p>
@@ -1769,6 +1743,18 @@
       <w:u w:val="single"/>
     </w:rPr>
   </w:style>
+  <w:style w:type="character" w:styleId="UnresolvedMention">
+    <w:name w:val="Unresolved Mention"/>
+    <w:basedOn w:val="DefaultParagraphFont"/>
+    <w:uiPriority w:val="99"/>
+    <w:semiHidden/>
+    <w:unhideWhenUsed/>
+    <w:rsid w:val="00913DB9"/>
+    <w:rPr>
+      <w:color w:val="605E5C"/>
+      <w:shd w:val="clear" w:color="auto" w:fill="E1DFDD"/>
+    </w:rPr>
+  </w:style>
 </w:styles>
 </file>
 
@@ -2111,7 +2097,7 @@
 </file>
 
 <file path=customXml/itemProps1.xml><?xml version="1.0" encoding="utf-8"?>
-<ds:datastoreItem xmlns:ds="http://schemas.openxmlformats.org/officeDocument/2006/customXml" ds:itemID="{831B3785-AA87-CB40-8498-1F068863D9D6}">
+<ds:datastoreItem xmlns:ds="http://schemas.openxmlformats.org/officeDocument/2006/customXml" ds:itemID="{E1985852-DE2C-1B4B-905B-711B2B4DEBCC}">
   <ds:schemaRefs>
     <ds:schemaRef ds:uri="http://schemas.openxmlformats.org/officeDocument/2006/bibliography"/>
   </ds:schemaRefs>

</xml_diff>